<commit_message>
Added a basic H2 in memory connection for the database. Added 2 working controllers for index.html and login.html
</commit_message>
<xml_diff>
--- a/documentation/PartyPeps.docx
+++ b/documentation/PartyPeps.docx
@@ -15,14 +15,28 @@
         </w:rPr>
         <w:t>Projec</w:t>
       </w:r>
+      <w:r>
+        <w:rPr>
+          <w:rFonts w:ascii="Calibri" w:hAnsi="Calibri"/>
+        </w:rPr>
+        <w:t xml:space="preserve">t A - </w:t>
+      </w:r>
+      <w:proofErr w:type="spellStart"/>
+      <w:r>
+        <w:rPr>
+          <w:rFonts w:ascii="Calibri" w:hAnsi="Calibri"/>
+        </w:rPr>
+        <w:t>PartyP</w:t>
+      </w:r>
       <w:bookmarkStart w:id="0" w:name="_GoBack"/>
       <w:bookmarkEnd w:id="0"/>
       <w:r>
         <w:rPr>
           <w:rFonts w:ascii="Calibri" w:hAnsi="Calibri"/>
         </w:rPr>
-        <w:t>t A - PartyPeps</w:t>
-      </w:r>
+        <w:t>eps</w:t>
+      </w:r>
+      <w:proofErr w:type="spellEnd"/>
     </w:p>
     <w:p>
       <w:pPr>
@@ -84,7 +98,19 @@
         <w:rPr>
           <w:rFonts w:ascii="Calibri" w:hAnsi="Calibri"/>
         </w:rPr>
-        <w:t>Achieve something. Anything I guess. Build something from scratch and see it to fruition.</w:t>
+        <w:t xml:space="preserve">Achieve something. </w:t>
+      </w:r>
+      <w:r>
+        <w:rPr>
+          <w:rFonts w:ascii="Calibri" w:hAnsi="Calibri"/>
+        </w:rPr>
+        <w:t>Anything,</w:t>
+      </w:r>
+      <w:r>
+        <w:rPr>
+          <w:rFonts w:ascii="Calibri" w:hAnsi="Calibri"/>
+        </w:rPr>
+        <w:t xml:space="preserve"> I guess. Build something from scratch and see it to fruition.</w:t>
       </w:r>
     </w:p>
     <w:p>
@@ -166,7 +192,31 @@
         <w:rPr>
           <w:rFonts w:ascii="Calibri" w:hAnsi="Calibri"/>
         </w:rPr>
-        <w:t>The second question to ask I guess for any mobile/web/whatever app is what? What do I want to build. What are the goals of the application and maybe what can it become on a later that. It’s simple. This mobile app should give you these functionalities.</w:t>
+        <w:t xml:space="preserve">The second question to ask I guess for any mobile/web/whatever app is what? What do I want to </w:t>
+      </w:r>
+      <w:r>
+        <w:rPr>
+          <w:rFonts w:ascii="Calibri" w:hAnsi="Calibri"/>
+        </w:rPr>
+        <w:t>build?</w:t>
+      </w:r>
+      <w:r>
+        <w:rPr>
+          <w:rFonts w:ascii="Calibri" w:hAnsi="Calibri"/>
+        </w:rPr>
+        <w:t xml:space="preserve"> What are the goals of the application and maybe what can it become on a later </w:t>
+      </w:r>
+      <w:r>
+        <w:rPr>
+          <w:rFonts w:ascii="Calibri" w:hAnsi="Calibri"/>
+        </w:rPr>
+        <w:t xml:space="preserve">date? </w:t>
+      </w:r>
+      <w:r>
+        <w:rPr>
+          <w:rFonts w:ascii="Calibri" w:hAnsi="Calibri"/>
+        </w:rPr>
+        <w:t>It’s simple. This mobile app should give you these functionalities.</w:t>
       </w:r>
     </w:p>
     <w:p>
@@ -202,7 +252,31 @@
         <w:rPr>
           <w:rFonts w:ascii="Calibri" w:hAnsi="Calibri"/>
         </w:rPr>
-        <w:t xml:space="preserve">As a backup, it would be nice to store information on our side but for data privacy reasons I would prefer to avoid it as much as possible. Also, maybe try to avoid storing any non-critical information as possible. Do you really need to store his friends? No. Given that the final product is most probably gonna be used just by me and 2-3 more people, I don’t necessary see it </w:t>
+        <w:t xml:space="preserve">As a backup, it would be nice to store information on our side but for data privacy reasons I would prefer to avoid it as much as possible. Also, maybe try to avoid storing any non-critical information as possible. Do you really need to store his friends? No. Given that the final product is most probably </w:t>
+      </w:r>
+      <w:r>
+        <w:rPr>
+          <w:rFonts w:ascii="Calibri" w:hAnsi="Calibri"/>
+        </w:rPr>
+        <w:t>going to</w:t>
+      </w:r>
+      <w:r>
+        <w:rPr>
+          <w:rFonts w:ascii="Calibri" w:hAnsi="Calibri"/>
+        </w:rPr>
+        <w:t xml:space="preserve"> be used just by me and 2-3 more people, I don’t </w:t>
+      </w:r>
+      <w:r>
+        <w:rPr>
+          <w:rFonts w:ascii="Calibri" w:hAnsi="Calibri"/>
+        </w:rPr>
+        <w:t>necessarily</w:t>
+      </w:r>
+      <w:r>
+        <w:rPr>
+          <w:rFonts w:ascii="Calibri" w:hAnsi="Calibri"/>
+        </w:rPr>
+        <w:t xml:space="preserve"> see it </w:t>
       </w:r>
       <w:r>
         <w:rPr>

</xml_diff>